<commit_message>
Fix code review issues: Add safety checks and Italian date formatting
Co-authored-by: Moncymr <190603622+Moncymr@users.noreply.github.com>
</commit_message>
<xml_diff>
--- a/PIANO_MIGLIORAMENTO_RAG.docx
+++ b/PIANO_MIGLIORAMENTO_RAG.docx
@@ -20,7 +20,7 @@
           <w:i/>
           <w:sz w:val="24"/>
         </w:rPr>
-        <w:t>Sistema DocN - January 2026</w:t>
+        <w:t>Sistema DocN - Gennaio 2026</w:t>
       </w:r>
     </w:p>
     <w:p/>
@@ -1562,7 +1562,7 @@
           <w:color w:val="808080"/>
           <w:sz w:val="18"/>
         </w:rPr>
-        <w:t>Documento generato il 22/01/2026 alle 09:07</w:t>
+        <w:t>Documento generato il 22/01/2026 alle 09:08</w:t>
         <w:br/>
         <w:t>Sistema DocN - Archiviazione Documentale con RAG</w:t>
       </w:r>

</xml_diff>